<commit_message>
Corrected cheatsheet, added slides for part 1
</commit_message>
<xml_diff>
--- a/sessions/day2_webdata/day2_cheatsheet.docx
+++ b/sessions/day2_webdata/day2_cheatsheet.docx
@@ -172,7 +172,26 @@
               <w:rPr>
                 <w:rFonts w:ascii="Arial" w:hAnsi="Arial" w:cs="Arial"/>
               </w:rPr>
-              <w:t>Names and other information on members of congress from 2020 to 2023.</w:t>
+              <w:t xml:space="preserve">Names and other information on members of </w:t>
+            </w:r>
+            <w:r>
+              <w:rPr>
+                <w:rFonts w:ascii="Arial" w:hAnsi="Arial" w:cs="Arial"/>
+              </w:rPr>
+              <w:t>congress</w:t>
+            </w:r>
+            <w:r>
+              <w:rPr>
+                <w:rFonts w:ascii="Arial" w:hAnsi="Arial" w:cs="Arial"/>
+                <w:lang w:val="en-DE"/>
+              </w:rPr>
+              <w:t>s</w:t>
+            </w:r>
+            <w:r>
+              <w:rPr>
+                <w:rFonts w:ascii="Arial" w:hAnsi="Arial" w:cs="Arial"/>
+              </w:rPr>
+              <w:t>.</w:t>
             </w:r>
             <w:r>
               <w:rPr>
@@ -203,7 +222,14 @@
               <w:rPr>
                 <w:rFonts w:ascii="Arial" w:hAnsi="Arial" w:cs="Arial"/>
               </w:rPr>
-              <w:t>Congressional records from 2020 to 2023 (only includes URLs to records)</w:t>
+              <w:t>Congressional records from 2020 to 202</w:t>
+            </w:r>
+            <w:r>
+              <w:rPr>
+                <w:rFonts w:ascii="Arial" w:hAnsi="Arial" w:cs="Arial"/>
+                <w:lang w:val="en-DE"/>
+              </w:rPr>
+              <w:t>3</w:t>
             </w:r>
             <w:r>
               <w:rPr>
@@ -256,21 +282,7 @@
               <w:rPr>
                 <w:rFonts w:ascii="Arial" w:hAnsi="Arial" w:cs="Arial"/>
               </w:rPr>
-              <w:t xml:space="preserve">Install </w:t>
-            </w:r>
-            <w:proofErr w:type="spellStart"/>
-            <w:r>
-              <w:rPr>
-                <w:rFonts w:ascii="Arial" w:hAnsi="Arial" w:cs="Arial"/>
-              </w:rPr>
-              <w:t>RSelenium</w:t>
-            </w:r>
-            <w:proofErr w:type="spellEnd"/>
-            <w:r>
-              <w:rPr>
-                <w:rFonts w:ascii="Arial" w:hAnsi="Arial" w:cs="Arial"/>
-              </w:rPr>
-              <w:t xml:space="preserve"> using </w:t>
+              <w:t xml:space="preserve">Install RSelenium using </w:t>
             </w:r>
             <w:r>
               <w:rPr>
@@ -306,21 +318,7 @@
               <w:rPr>
                 <w:rFonts w:ascii="Arial" w:hAnsi="Arial" w:cs="Arial"/>
               </w:rPr>
-              <w:t xml:space="preserve">Use </w:t>
-            </w:r>
-            <w:proofErr w:type="spellStart"/>
-            <w:r>
-              <w:rPr>
-                <w:rFonts w:ascii="Arial" w:hAnsi="Arial" w:cs="Arial"/>
-              </w:rPr>
-              <w:t>RSelenium</w:t>
-            </w:r>
-            <w:proofErr w:type="spellEnd"/>
-            <w:r>
-              <w:rPr>
-                <w:rFonts w:ascii="Arial" w:hAnsi="Arial" w:cs="Arial"/>
-              </w:rPr>
-              <w:t xml:space="preserve"> to collect the URLs of </w:t>
+              <w:t xml:space="preserve">Use RSelenium to collect the URLs of </w:t>
             </w:r>
             <w:r>
               <w:rPr>
@@ -510,19 +508,11 @@
               </w:rPr>
               <w:t xml:space="preserve">You can append lists using </w:t>
             </w:r>
-            <w:proofErr w:type="gramStart"/>
-            <w:r>
-              <w:rPr>
-                <w:rFonts w:ascii="Courier New" w:hAnsi="Courier New" w:cs="Courier New"/>
-              </w:rPr>
-              <w:t>append(</w:t>
-            </w:r>
-            <w:proofErr w:type="gramEnd"/>
-            <w:r>
-              <w:rPr>
-                <w:rFonts w:ascii="Courier New" w:hAnsi="Courier New" w:cs="Courier New"/>
-              </w:rPr>
-              <w:t>)</w:t>
+            <w:r>
+              <w:rPr>
+                <w:rFonts w:ascii="Courier New" w:hAnsi="Courier New" w:cs="Courier New"/>
+              </w:rPr>
+              <w:t>append()</w:t>
             </w:r>
           </w:p>
           <w:p>
@@ -585,21 +575,7 @@
               <w:rPr>
                 <w:rFonts w:ascii="Arial" w:hAnsi="Arial" w:cs="Arial"/>
               </w:rPr>
-              <w:t xml:space="preserve">In order to be able to use </w:t>
-            </w:r>
-            <w:proofErr w:type="spellStart"/>
-            <w:r>
-              <w:rPr>
-                <w:rFonts w:ascii="Arial" w:hAnsi="Arial" w:cs="Arial"/>
-              </w:rPr>
-              <w:t>RSelenium</w:t>
-            </w:r>
-            <w:proofErr w:type="spellEnd"/>
-            <w:r>
-              <w:rPr>
-                <w:rFonts w:ascii="Arial" w:hAnsi="Arial" w:cs="Arial"/>
-              </w:rPr>
-              <w:t xml:space="preserve">, </w:t>
+              <w:t xml:space="preserve">In order to be able to use RSelenium, </w:t>
             </w:r>
             <w:r>
               <w:rPr>
@@ -646,35 +622,7 @@
               <w:rPr>
                 <w:rFonts w:ascii="Arial" w:hAnsi="Arial" w:cs="Arial"/>
               </w:rPr>
-              <w:t xml:space="preserve">The result should be a </w:t>
-            </w:r>
-            <w:proofErr w:type="spellStart"/>
-            <w:r>
-              <w:rPr>
-                <w:rFonts w:ascii="Arial" w:hAnsi="Arial" w:cs="Arial"/>
-              </w:rPr>
-              <w:t>dataframe</w:t>
-            </w:r>
-            <w:proofErr w:type="spellEnd"/>
-            <w:r>
-              <w:rPr>
-                <w:rFonts w:ascii="Arial" w:hAnsi="Arial" w:cs="Arial"/>
-              </w:rPr>
-              <w:t xml:space="preserve"> with five columns (title, author, date, body, </w:t>
-            </w:r>
-            <w:proofErr w:type="spellStart"/>
-            <w:r>
-              <w:rPr>
-                <w:rFonts w:ascii="Arial" w:hAnsi="Arial" w:cs="Arial"/>
-              </w:rPr>
-              <w:t>url</w:t>
-            </w:r>
-            <w:proofErr w:type="spellEnd"/>
-            <w:r>
-              <w:rPr>
-                <w:rFonts w:ascii="Arial" w:hAnsi="Arial" w:cs="Arial"/>
-              </w:rPr>
-              <w:t>).</w:t>
+              <w:t>The result should be a dataframe with five columns (title, author, date, body, url).</w:t>
             </w:r>
           </w:p>
           <w:p>
@@ -751,7 +699,6 @@
                 <w:rFonts w:ascii="Courier New" w:hAnsi="Courier New" w:cs="Courier New"/>
               </w:rPr>
             </w:pPr>
-            <w:proofErr w:type="spellStart"/>
             <w:r>
               <w:rPr>
                 <w:rFonts w:ascii="Courier New" w:hAnsi="Courier New" w:cs="Courier New"/>
@@ -764,21 +711,12 @@
               </w:rPr>
               <w:t>ttr</w:t>
             </w:r>
-            <w:proofErr w:type="spellEnd"/>
-            <w:r>
-              <w:rPr>
-                <w:rFonts w:ascii="Courier New" w:hAnsi="Courier New" w:cs="Courier New"/>
-              </w:rPr>
-              <w:t xml:space="preserve">, </w:t>
-            </w:r>
-            <w:proofErr w:type="spellStart"/>
-            <w:r>
-              <w:rPr>
-                <w:rFonts w:ascii="Courier New" w:hAnsi="Courier New" w:cs="Courier New"/>
-              </w:rPr>
-              <w:t>tidyverse</w:t>
-            </w:r>
-            <w:proofErr w:type="spellEnd"/>
+            <w:r>
+              <w:rPr>
+                <w:rFonts w:ascii="Courier New" w:hAnsi="Courier New" w:cs="Courier New"/>
+              </w:rPr>
+              <w:t>, tidyverse</w:t>
+            </w:r>
           </w:p>
         </w:tc>
         <w:tc>
@@ -791,67 +729,23 @@
                 <w:rFonts w:ascii="Courier New" w:hAnsi="Courier New" w:cs="Courier New"/>
               </w:rPr>
             </w:pPr>
-            <w:proofErr w:type="spellStart"/>
-            <w:r>
-              <w:rPr>
-                <w:rFonts w:ascii="Courier New" w:hAnsi="Courier New" w:cs="Courier New"/>
-              </w:rPr>
-              <w:t>rvest</w:t>
-            </w:r>
-            <w:proofErr w:type="spellEnd"/>
-            <w:r>
-              <w:rPr>
-                <w:rFonts w:ascii="Courier New" w:hAnsi="Courier New" w:cs="Courier New"/>
-              </w:rPr>
-              <w:t xml:space="preserve">, </w:t>
-            </w:r>
-            <w:proofErr w:type="spellStart"/>
-            <w:r>
-              <w:rPr>
-                <w:rFonts w:ascii="Courier New" w:hAnsi="Courier New" w:cs="Courier New"/>
-              </w:rPr>
-              <w:t>rselenium</w:t>
-            </w:r>
-            <w:proofErr w:type="spellEnd"/>
-            <w:r>
-              <w:rPr>
-                <w:rFonts w:ascii="Courier New" w:hAnsi="Courier New" w:cs="Courier New"/>
-              </w:rPr>
-              <w:t xml:space="preserve">, </w:t>
-            </w:r>
-            <w:proofErr w:type="spellStart"/>
-            <w:r>
-              <w:rPr>
-                <w:rFonts w:ascii="Courier New" w:hAnsi="Courier New" w:cs="Courier New"/>
-              </w:rPr>
-              <w:t>wdman</w:t>
-            </w:r>
-            <w:proofErr w:type="spellEnd"/>
-            <w:r>
-              <w:rPr>
-                <w:rFonts w:ascii="Courier New" w:hAnsi="Courier New" w:cs="Courier New"/>
-              </w:rPr>
-              <w:t>, netstat</w:t>
-            </w:r>
-            <w:r>
-              <w:rPr>
-                <w:rFonts w:ascii="Courier New" w:hAnsi="Courier New" w:cs="Courier New"/>
-              </w:rPr>
-              <w:t>, (</w:t>
-            </w:r>
-            <w:proofErr w:type="spellStart"/>
-            <w:r>
-              <w:rPr>
-                <w:rFonts w:ascii="Courier New" w:hAnsi="Courier New" w:cs="Courier New"/>
-              </w:rPr>
-              <w:t>tidyverse</w:t>
-            </w:r>
-            <w:proofErr w:type="spellEnd"/>
-            <w:r>
-              <w:rPr>
-                <w:rFonts w:ascii="Courier New" w:hAnsi="Courier New" w:cs="Courier New"/>
-              </w:rPr>
-              <w:t>)</w:t>
+            <w:r>
+              <w:rPr>
+                <w:rFonts w:ascii="Courier New" w:hAnsi="Courier New" w:cs="Courier New"/>
+              </w:rPr>
+              <w:t xml:space="preserve">rvest, </w:t>
+            </w:r>
+            <w:r>
+              <w:rPr>
+                <w:rFonts w:ascii="Courier New" w:hAnsi="Courier New" w:cs="Courier New"/>
+              </w:rPr>
+              <w:t>rselenium, wdman, netstat</w:t>
+            </w:r>
+            <w:r>
+              <w:rPr>
+                <w:rFonts w:ascii="Courier New" w:hAnsi="Courier New" w:cs="Courier New"/>
+              </w:rPr>
+              <w:t>, (tidyverse)</w:t>
             </w:r>
           </w:p>
           <w:p>
@@ -913,19 +807,11 @@
                 <w:rFonts w:ascii="Arial" w:hAnsi="Arial" w:cs="Arial"/>
               </w:rPr>
             </w:pPr>
-            <w:proofErr w:type="spellStart"/>
-            <w:r>
-              <w:rPr>
-                <w:rFonts w:ascii="Arial" w:hAnsi="Arial" w:cs="Arial"/>
-              </w:rPr>
-              <w:t>SelectorGadget</w:t>
-            </w:r>
-            <w:proofErr w:type="spellEnd"/>
-            <w:r>
-              <w:rPr>
-                <w:rFonts w:ascii="Arial" w:hAnsi="Arial" w:cs="Arial"/>
-              </w:rPr>
-              <w:t xml:space="preserve">: </w:t>
+            <w:r>
+              <w:rPr>
+                <w:rFonts w:ascii="Arial" w:hAnsi="Arial" w:cs="Arial"/>
+              </w:rPr>
+              <w:t xml:space="preserve">SelectorGadget: </w:t>
             </w:r>
             <w:hyperlink r:id="rId9" w:history="1">
               <w:r>
@@ -977,16 +863,12 @@
                 <w:rFonts w:ascii="Courier New" w:hAnsi="Courier New" w:cs="Courier New"/>
               </w:rPr>
             </w:pPr>
-            <w:proofErr w:type="spellStart"/>
-            <w:proofErr w:type="gramStart"/>
             <w:r>
               <w:rPr>
                 <w:rFonts w:ascii="Courier New" w:hAnsi="Courier New" w:cs="Courier New"/>
               </w:rPr>
               <w:t>httr:GET</w:t>
             </w:r>
-            <w:proofErr w:type="spellEnd"/>
-            <w:proofErr w:type="gramEnd"/>
             <w:r>
               <w:rPr>
                 <w:rFonts w:ascii="Courier New" w:hAnsi="Courier New" w:cs="Courier New"/>
@@ -1000,27 +882,11 @@
                 <w:rFonts w:ascii="Courier New" w:hAnsi="Courier New" w:cs="Courier New"/>
               </w:rPr>
             </w:pPr>
-            <w:proofErr w:type="spellStart"/>
-            <w:proofErr w:type="gramStart"/>
-            <w:r>
-              <w:rPr>
-                <w:rFonts w:ascii="Courier New" w:hAnsi="Courier New" w:cs="Courier New"/>
-              </w:rPr>
-              <w:t>httr</w:t>
-            </w:r>
-            <w:proofErr w:type="spellEnd"/>
-            <w:r>
-              <w:rPr>
-                <w:rFonts w:ascii="Courier New" w:hAnsi="Courier New" w:cs="Courier New"/>
-              </w:rPr>
-              <w:t>::</w:t>
-            </w:r>
-            <w:proofErr w:type="gramEnd"/>
-            <w:r>
-              <w:rPr>
-                <w:rFonts w:ascii="Courier New" w:hAnsi="Courier New" w:cs="Courier New"/>
-              </w:rPr>
-              <w:t>content()</w:t>
+            <w:r>
+              <w:rPr>
+                <w:rFonts w:ascii="Courier New" w:hAnsi="Courier New" w:cs="Courier New"/>
+              </w:rPr>
+              <w:t>httr::content()</w:t>
             </w:r>
           </w:p>
           <w:p>
@@ -1030,21 +896,12 @@
                 <w:rFonts w:eastAsiaTheme="minorHAnsi"/>
               </w:rPr>
             </w:pPr>
-            <w:proofErr w:type="gramStart"/>
             <w:r>
               <w:rPr>
                 <w:rStyle w:val="HTMLCode"/>
                 <w:rFonts w:eastAsiaTheme="minorHAnsi"/>
               </w:rPr>
-              <w:t>append(</w:t>
-            </w:r>
-            <w:proofErr w:type="gramEnd"/>
-            <w:r>
-              <w:rPr>
-                <w:rStyle w:val="HTMLCode"/>
-                <w:rFonts w:eastAsiaTheme="minorHAnsi"/>
-              </w:rPr>
-              <w:t>)</w:t>
+              <w:t>append()</w:t>
             </w:r>
           </w:p>
           <w:p>
@@ -1067,7 +924,6 @@
               </w:rPr>
               <w:t xml:space="preserve"> or </w:t>
             </w:r>
-            <w:proofErr w:type="spellStart"/>
             <w:r>
               <w:rPr>
                 <w:rFonts w:ascii="Arial" w:hAnsi="Arial" w:cs="Arial"/>
@@ -1076,7 +932,6 @@
               </w:rPr>
               <w:t>lapply</w:t>
             </w:r>
-            <w:proofErr w:type="spellEnd"/>
           </w:p>
           <w:p>
             <w:pPr>
@@ -1096,14 +951,203 @@
                 <w:rFonts w:ascii="Arial" w:hAnsi="Arial" w:cs="Arial"/>
               </w:rPr>
             </w:pPr>
-            <w:proofErr w:type="spellStart"/>
-            <w:r>
-              <w:rPr>
-                <w:rFonts w:ascii="Arial" w:hAnsi="Arial" w:cs="Arial"/>
-              </w:rPr>
-              <w:t>RSelenium</w:t>
-            </w:r>
-            <w:proofErr w:type="spellEnd"/>
+            <w:r>
+              <w:rPr>
+                <w:rFonts w:ascii="Arial" w:hAnsi="Arial" w:cs="Arial"/>
+              </w:rPr>
+              <w:t>RSelenium:</w:t>
+            </w:r>
+          </w:p>
+          <w:p>
+            <w:pPr>
+              <w:rPr>
+                <w:rFonts w:ascii="Courier New" w:hAnsi="Courier New" w:cs="Courier New"/>
+              </w:rPr>
+            </w:pPr>
+            <w:r>
+              <w:rPr>
+                <w:rFonts w:ascii="Courier New" w:hAnsi="Courier New" w:cs="Courier New"/>
+              </w:rPr>
+              <w:t>s</w:t>
+            </w:r>
+            <w:r>
+              <w:rPr>
+                <w:rFonts w:ascii="Courier New" w:hAnsi="Courier New" w:cs="Courier New"/>
+              </w:rPr>
+              <w:t>elenium()</w:t>
+            </w:r>
+          </w:p>
+          <w:p>
+            <w:pPr>
+              <w:rPr>
+                <w:rFonts w:ascii="Courier New" w:hAnsi="Courier New" w:cs="Courier New"/>
+              </w:rPr>
+            </w:pPr>
+            <w:r>
+              <w:rPr>
+                <w:rFonts w:ascii="Courier New" w:hAnsi="Courier New" w:cs="Courier New"/>
+              </w:rPr>
+              <w:t>rsDriver()</w:t>
+            </w:r>
+            <w:r>
+              <w:rPr>
+                <w:rFonts w:ascii="Courier New" w:hAnsi="Courier New" w:cs="Courier New"/>
+              </w:rPr>
+              <w:t xml:space="preserve"> # create remote server</w:t>
+            </w:r>
+          </w:p>
+          <w:p>
+            <w:pPr>
+              <w:rPr>
+                <w:rFonts w:ascii="Courier New" w:hAnsi="Courier New" w:cs="Courier New"/>
+              </w:rPr>
+            </w:pPr>
+            <w:r>
+              <w:rPr>
+                <w:rFonts w:ascii="Courier New" w:hAnsi="Courier New" w:cs="Courier New"/>
+              </w:rPr>
+              <w:t>x$findElement()</w:t>
+            </w:r>
+            <w:r>
+              <w:rPr>
+                <w:rFonts w:ascii="Courier New" w:hAnsi="Courier New" w:cs="Courier New"/>
+              </w:rPr>
+              <w:t xml:space="preserve">  # target element</w:t>
+            </w:r>
+          </w:p>
+          <w:p>
+            <w:pPr>
+              <w:rPr>
+                <w:rFonts w:ascii="Courier New" w:hAnsi="Courier New" w:cs="Courier New"/>
+              </w:rPr>
+            </w:pPr>
+            <w:r>
+              <w:rPr>
+                <w:rFonts w:ascii="Courier New" w:hAnsi="Courier New" w:cs="Courier New"/>
+              </w:rPr>
+              <w:t>x$clickElement()</w:t>
+            </w:r>
+            <w:r>
+              <w:rPr>
+                <w:rFonts w:ascii="Courier New" w:hAnsi="Courier New" w:cs="Courier New"/>
+              </w:rPr>
+              <w:t xml:space="preserve"> </w:t>
+            </w:r>
+            <w:r>
+              <w:rPr>
+                <w:rFonts w:ascii="Courier New" w:hAnsi="Courier New" w:cs="Courier New"/>
+              </w:rPr>
+              <w:t># click that element</w:t>
+            </w:r>
+          </w:p>
+          <w:p>
+            <w:pPr>
+              <w:rPr>
+                <w:rFonts w:ascii="Courier New" w:hAnsi="Courier New" w:cs="Courier New"/>
+              </w:rPr>
+            </w:pPr>
+            <w:r>
+              <w:rPr>
+                <w:rFonts w:ascii="Courier New" w:hAnsi="Courier New" w:cs="Courier New"/>
+              </w:rPr>
+              <w:t>x$sendKeysToElement()</w:t>
+            </w:r>
+            <w:r>
+              <w:rPr>
+                <w:rFonts w:ascii="Courier New" w:hAnsi="Courier New" w:cs="Courier New"/>
+              </w:rPr>
+              <w:t xml:space="preserve"> # type something</w:t>
+            </w:r>
+          </w:p>
+          <w:p>
+            <w:pPr>
+              <w:rPr>
+                <w:rFonts w:ascii="Courier New" w:hAnsi="Courier New" w:cs="Courier New"/>
+              </w:rPr>
+            </w:pPr>
+            <w:r>
+              <w:rPr>
+                <w:rFonts w:ascii="Courier New" w:hAnsi="Courier New" w:cs="Courier New"/>
+              </w:rPr>
+              <w:t>x$getElementAttribute()</w:t>
+            </w:r>
+            <w:r>
+              <w:rPr>
+                <w:rFonts w:ascii="Courier New" w:hAnsi="Courier New" w:cs="Courier New"/>
+              </w:rPr>
+              <w:t xml:space="preserve"> # get smth. from element</w:t>
+            </w:r>
+          </w:p>
+          <w:p>
+            <w:pPr>
+              <w:rPr>
+                <w:rFonts w:ascii="Courier New" w:hAnsi="Courier New" w:cs="Courier New"/>
+              </w:rPr>
+            </w:pPr>
+            <w:r>
+              <w:rPr>
+                <w:rFonts w:ascii="Courier New" w:hAnsi="Courier New" w:cs="Courier New"/>
+              </w:rPr>
+              <w:t>x$executeScript()</w:t>
+            </w:r>
+            <w:r>
+              <w:rPr>
+                <w:rFonts w:ascii="Courier New" w:hAnsi="Courier New" w:cs="Courier New"/>
+              </w:rPr>
+              <w:t xml:space="preserve"> # run a script on the webpage</w:t>
+            </w:r>
+          </w:p>
+          <w:p>
+            <w:pPr>
+              <w:rPr>
+                <w:rFonts w:ascii="Courier New" w:hAnsi="Courier New" w:cs="Courier New"/>
+              </w:rPr>
+            </w:pPr>
+          </w:p>
+          <w:p>
+            <w:pPr>
+              <w:rPr>
+                <w:rFonts w:ascii="Courier New" w:hAnsi="Courier New" w:cs="Courier New"/>
+              </w:rPr>
+            </w:pPr>
+            <w:r>
+              <w:rPr>
+                <w:rFonts w:ascii="Courier New" w:hAnsi="Courier New" w:cs="Courier New"/>
+              </w:rPr>
+              <w:t>remote_driver$server$stop()</w:t>
+            </w:r>
+            <w:r>
+              <w:rPr>
+                <w:rFonts w:ascii="Courier New" w:hAnsi="Courier New" w:cs="Courier New"/>
+              </w:rPr>
+              <w:t xml:space="preserve"> # stop the </w:t>
+            </w:r>
+            <w:r>
+              <w:rPr>
+                <w:rFonts w:ascii="Courier New" w:hAnsi="Courier New" w:cs="Courier New"/>
+              </w:rPr>
+              <w:t>server</w:t>
+            </w:r>
+          </w:p>
+          <w:p>
+            <w:pPr>
+              <w:rPr>
+                <w:rFonts w:ascii="Courier New" w:hAnsi="Courier New" w:cs="Courier New"/>
+              </w:rPr>
+            </w:pPr>
+          </w:p>
+          <w:p>
+            <w:pPr>
+              <w:rPr>
+                <w:rFonts w:ascii="Arial" w:hAnsi="Arial" w:cs="Arial"/>
+              </w:rPr>
+            </w:pPr>
+            <w:r>
+              <w:rPr>
+                <w:rFonts w:ascii="Arial" w:hAnsi="Arial" w:cs="Arial"/>
+              </w:rPr>
+              <w:t>rvest</w:t>
+            </w:r>
             <w:r>
               <w:rPr>
                 <w:rFonts w:ascii="Arial" w:hAnsi="Arial" w:cs="Arial"/>
@@ -1117,472 +1161,37 @@
                 <w:rFonts w:ascii="Courier New" w:hAnsi="Courier New" w:cs="Courier New"/>
               </w:rPr>
             </w:pPr>
-            <w:proofErr w:type="gramStart"/>
-            <w:r>
-              <w:rPr>
-                <w:rFonts w:ascii="Courier New" w:hAnsi="Courier New" w:cs="Courier New"/>
-              </w:rPr>
-              <w:t>s</w:t>
-            </w:r>
-            <w:r>
-              <w:rPr>
-                <w:rFonts w:ascii="Courier New" w:hAnsi="Courier New" w:cs="Courier New"/>
-              </w:rPr>
-              <w:t>elenium(</w:t>
-            </w:r>
-            <w:proofErr w:type="gramEnd"/>
-            <w:r>
-              <w:rPr>
-                <w:rFonts w:ascii="Courier New" w:hAnsi="Courier New" w:cs="Courier New"/>
-              </w:rPr>
-              <w:t>)</w:t>
-            </w:r>
-          </w:p>
-          <w:p>
-            <w:pPr>
-              <w:rPr>
-                <w:rFonts w:ascii="Courier New" w:hAnsi="Courier New" w:cs="Courier New"/>
-              </w:rPr>
-            </w:pPr>
-            <w:proofErr w:type="spellStart"/>
-            <w:proofErr w:type="gramStart"/>
-            <w:r>
-              <w:rPr>
-                <w:rFonts w:ascii="Courier New" w:hAnsi="Courier New" w:cs="Courier New"/>
-              </w:rPr>
-              <w:t>rsDriver</w:t>
-            </w:r>
-            <w:proofErr w:type="spellEnd"/>
-            <w:r>
-              <w:rPr>
-                <w:rFonts w:ascii="Courier New" w:hAnsi="Courier New" w:cs="Courier New"/>
-              </w:rPr>
-              <w:t>(</w:t>
-            </w:r>
-            <w:proofErr w:type="gramEnd"/>
-            <w:r>
-              <w:rPr>
-                <w:rFonts w:ascii="Courier New" w:hAnsi="Courier New" w:cs="Courier New"/>
-              </w:rPr>
-              <w:t>)</w:t>
-            </w:r>
-            <w:r>
-              <w:rPr>
-                <w:rFonts w:ascii="Courier New" w:hAnsi="Courier New" w:cs="Courier New"/>
-              </w:rPr>
-              <w:t xml:space="preserve"> # create remote server</w:t>
-            </w:r>
-          </w:p>
-          <w:p>
-            <w:pPr>
-              <w:rPr>
-                <w:rFonts w:ascii="Courier New" w:hAnsi="Courier New" w:cs="Courier New"/>
-              </w:rPr>
-            </w:pPr>
-            <w:proofErr w:type="spellStart"/>
-            <w:r>
-              <w:rPr>
-                <w:rFonts w:ascii="Courier New" w:hAnsi="Courier New" w:cs="Courier New"/>
-              </w:rPr>
-              <w:t>x$</w:t>
-            </w:r>
-            <w:proofErr w:type="gramStart"/>
-            <w:r>
-              <w:rPr>
-                <w:rFonts w:ascii="Courier New" w:hAnsi="Courier New" w:cs="Courier New"/>
-              </w:rPr>
-              <w:t>findElement</w:t>
-            </w:r>
-            <w:proofErr w:type="spellEnd"/>
-            <w:r>
-              <w:rPr>
-                <w:rFonts w:ascii="Courier New" w:hAnsi="Courier New" w:cs="Courier New"/>
-              </w:rPr>
-              <w:t>(</w:t>
-            </w:r>
-            <w:proofErr w:type="gramEnd"/>
-            <w:r>
-              <w:rPr>
-                <w:rFonts w:ascii="Courier New" w:hAnsi="Courier New" w:cs="Courier New"/>
-              </w:rPr>
-              <w:t>)</w:t>
-            </w:r>
-            <w:r>
-              <w:rPr>
-                <w:rFonts w:ascii="Courier New" w:hAnsi="Courier New" w:cs="Courier New"/>
-              </w:rPr>
-              <w:t xml:space="preserve">  # target element</w:t>
-            </w:r>
-          </w:p>
-          <w:p>
-            <w:pPr>
-              <w:rPr>
-                <w:rFonts w:ascii="Courier New" w:hAnsi="Courier New" w:cs="Courier New"/>
-              </w:rPr>
-            </w:pPr>
-            <w:proofErr w:type="spellStart"/>
-            <w:r>
-              <w:rPr>
-                <w:rFonts w:ascii="Courier New" w:hAnsi="Courier New" w:cs="Courier New"/>
-              </w:rPr>
-              <w:t>x$</w:t>
-            </w:r>
-            <w:proofErr w:type="gramStart"/>
-            <w:r>
-              <w:rPr>
-                <w:rFonts w:ascii="Courier New" w:hAnsi="Courier New" w:cs="Courier New"/>
-              </w:rPr>
-              <w:t>clickElement</w:t>
-            </w:r>
-            <w:proofErr w:type="spellEnd"/>
-            <w:r>
-              <w:rPr>
-                <w:rFonts w:ascii="Courier New" w:hAnsi="Courier New" w:cs="Courier New"/>
-              </w:rPr>
-              <w:t>(</w:t>
-            </w:r>
-            <w:proofErr w:type="gramEnd"/>
-            <w:r>
-              <w:rPr>
-                <w:rFonts w:ascii="Courier New" w:hAnsi="Courier New" w:cs="Courier New"/>
-              </w:rPr>
-              <w:t>)</w:t>
-            </w:r>
-            <w:r>
-              <w:rPr>
-                <w:rFonts w:ascii="Courier New" w:hAnsi="Courier New" w:cs="Courier New"/>
-              </w:rPr>
-              <w:t xml:space="preserve"> </w:t>
-            </w:r>
-            <w:r>
-              <w:rPr>
-                <w:rFonts w:ascii="Courier New" w:hAnsi="Courier New" w:cs="Courier New"/>
-              </w:rPr>
-              <w:t># click that element</w:t>
-            </w:r>
-          </w:p>
-          <w:p>
-            <w:pPr>
-              <w:rPr>
-                <w:rFonts w:ascii="Courier New" w:hAnsi="Courier New" w:cs="Courier New"/>
-              </w:rPr>
-            </w:pPr>
-            <w:proofErr w:type="spellStart"/>
-            <w:r>
-              <w:rPr>
-                <w:rFonts w:ascii="Courier New" w:hAnsi="Courier New" w:cs="Courier New"/>
-              </w:rPr>
-              <w:t>x$</w:t>
-            </w:r>
-            <w:proofErr w:type="gramStart"/>
-            <w:r>
-              <w:rPr>
-                <w:rFonts w:ascii="Courier New" w:hAnsi="Courier New" w:cs="Courier New"/>
-              </w:rPr>
-              <w:t>sendKeysToElement</w:t>
-            </w:r>
-            <w:proofErr w:type="spellEnd"/>
-            <w:r>
-              <w:rPr>
-                <w:rFonts w:ascii="Courier New" w:hAnsi="Courier New" w:cs="Courier New"/>
-              </w:rPr>
-              <w:t>(</w:t>
-            </w:r>
-            <w:proofErr w:type="gramEnd"/>
-            <w:r>
-              <w:rPr>
-                <w:rFonts w:ascii="Courier New" w:hAnsi="Courier New" w:cs="Courier New"/>
-              </w:rPr>
-              <w:t>)</w:t>
-            </w:r>
-            <w:r>
-              <w:rPr>
-                <w:rFonts w:ascii="Courier New" w:hAnsi="Courier New" w:cs="Courier New"/>
-              </w:rPr>
-              <w:t xml:space="preserve"> # type something</w:t>
-            </w:r>
-          </w:p>
-          <w:p>
-            <w:pPr>
-              <w:rPr>
-                <w:rFonts w:ascii="Courier New" w:hAnsi="Courier New" w:cs="Courier New"/>
-              </w:rPr>
-            </w:pPr>
-            <w:proofErr w:type="spellStart"/>
-            <w:r>
-              <w:rPr>
-                <w:rFonts w:ascii="Courier New" w:hAnsi="Courier New" w:cs="Courier New"/>
-              </w:rPr>
-              <w:t>x$</w:t>
-            </w:r>
-            <w:proofErr w:type="gramStart"/>
-            <w:r>
-              <w:rPr>
-                <w:rFonts w:ascii="Courier New" w:hAnsi="Courier New" w:cs="Courier New"/>
-              </w:rPr>
-              <w:t>getElementAttribute</w:t>
-            </w:r>
-            <w:proofErr w:type="spellEnd"/>
-            <w:r>
-              <w:rPr>
-                <w:rFonts w:ascii="Courier New" w:hAnsi="Courier New" w:cs="Courier New"/>
-              </w:rPr>
-              <w:t>(</w:t>
-            </w:r>
-            <w:proofErr w:type="gramEnd"/>
-            <w:r>
-              <w:rPr>
-                <w:rFonts w:ascii="Courier New" w:hAnsi="Courier New" w:cs="Courier New"/>
-              </w:rPr>
-              <w:t>)</w:t>
-            </w:r>
-            <w:r>
-              <w:rPr>
-                <w:rFonts w:ascii="Courier New" w:hAnsi="Courier New" w:cs="Courier New"/>
-              </w:rPr>
-              <w:t xml:space="preserve"> # get </w:t>
-            </w:r>
-            <w:proofErr w:type="spellStart"/>
-            <w:r>
-              <w:rPr>
-                <w:rFonts w:ascii="Courier New" w:hAnsi="Courier New" w:cs="Courier New"/>
-              </w:rPr>
-              <w:t>smth</w:t>
-            </w:r>
-            <w:proofErr w:type="spellEnd"/>
-            <w:r>
-              <w:rPr>
-                <w:rFonts w:ascii="Courier New" w:hAnsi="Courier New" w:cs="Courier New"/>
-              </w:rPr>
-              <w:t>. from element</w:t>
-            </w:r>
-          </w:p>
-          <w:p>
-            <w:pPr>
-              <w:rPr>
-                <w:rFonts w:ascii="Courier New" w:hAnsi="Courier New" w:cs="Courier New"/>
-              </w:rPr>
-            </w:pPr>
-            <w:proofErr w:type="spellStart"/>
-            <w:r>
-              <w:rPr>
-                <w:rFonts w:ascii="Courier New" w:hAnsi="Courier New" w:cs="Courier New"/>
-              </w:rPr>
-              <w:t>x$</w:t>
-            </w:r>
-            <w:proofErr w:type="gramStart"/>
-            <w:r>
-              <w:rPr>
-                <w:rFonts w:ascii="Courier New" w:hAnsi="Courier New" w:cs="Courier New"/>
-              </w:rPr>
-              <w:t>executeScript</w:t>
-            </w:r>
-            <w:proofErr w:type="spellEnd"/>
-            <w:r>
-              <w:rPr>
-                <w:rFonts w:ascii="Courier New" w:hAnsi="Courier New" w:cs="Courier New"/>
-              </w:rPr>
-              <w:t>(</w:t>
-            </w:r>
-            <w:proofErr w:type="gramEnd"/>
-            <w:r>
-              <w:rPr>
-                <w:rFonts w:ascii="Courier New" w:hAnsi="Courier New" w:cs="Courier New"/>
-              </w:rPr>
-              <w:t>)</w:t>
-            </w:r>
-            <w:r>
-              <w:rPr>
-                <w:rFonts w:ascii="Courier New" w:hAnsi="Courier New" w:cs="Courier New"/>
-              </w:rPr>
-              <w:t xml:space="preserve"> # run a script on the webpage</w:t>
-            </w:r>
-          </w:p>
-          <w:p>
-            <w:pPr>
-              <w:rPr>
-                <w:rFonts w:ascii="Courier New" w:hAnsi="Courier New" w:cs="Courier New"/>
-              </w:rPr>
-            </w:pPr>
-          </w:p>
-          <w:p>
-            <w:pPr>
-              <w:rPr>
-                <w:rFonts w:ascii="Courier New" w:hAnsi="Courier New" w:cs="Courier New"/>
-              </w:rPr>
-            </w:pPr>
-            <w:proofErr w:type="spellStart"/>
-            <w:r>
-              <w:rPr>
-                <w:rFonts w:ascii="Courier New" w:hAnsi="Courier New" w:cs="Courier New"/>
-              </w:rPr>
-              <w:t>remote_driver$server$</w:t>
-            </w:r>
-            <w:proofErr w:type="gramStart"/>
-            <w:r>
-              <w:rPr>
-                <w:rFonts w:ascii="Courier New" w:hAnsi="Courier New" w:cs="Courier New"/>
-              </w:rPr>
-              <w:t>stop</w:t>
-            </w:r>
-            <w:proofErr w:type="spellEnd"/>
-            <w:r>
-              <w:rPr>
-                <w:rFonts w:ascii="Courier New" w:hAnsi="Courier New" w:cs="Courier New"/>
-              </w:rPr>
-              <w:t>(</w:t>
-            </w:r>
-            <w:proofErr w:type="gramEnd"/>
-            <w:r>
-              <w:rPr>
-                <w:rFonts w:ascii="Courier New" w:hAnsi="Courier New" w:cs="Courier New"/>
-              </w:rPr>
-              <w:t>)</w:t>
-            </w:r>
-            <w:r>
-              <w:rPr>
-                <w:rFonts w:ascii="Courier New" w:hAnsi="Courier New" w:cs="Courier New"/>
-              </w:rPr>
-              <w:t xml:space="preserve"> # stop the </w:t>
-            </w:r>
-            <w:r>
-              <w:rPr>
-                <w:rFonts w:ascii="Courier New" w:hAnsi="Courier New" w:cs="Courier New"/>
-              </w:rPr>
-              <w:t>server</w:t>
-            </w:r>
-          </w:p>
-          <w:p>
-            <w:pPr>
-              <w:rPr>
-                <w:rFonts w:ascii="Courier New" w:hAnsi="Courier New" w:cs="Courier New"/>
-              </w:rPr>
-            </w:pPr>
-          </w:p>
-          <w:p>
-            <w:pPr>
-              <w:rPr>
-                <w:rFonts w:ascii="Arial" w:hAnsi="Arial" w:cs="Arial"/>
-              </w:rPr>
-            </w:pPr>
-            <w:proofErr w:type="spellStart"/>
-            <w:r>
-              <w:rPr>
-                <w:rFonts w:ascii="Arial" w:hAnsi="Arial" w:cs="Arial"/>
-              </w:rPr>
-              <w:t>rvest</w:t>
-            </w:r>
-            <w:proofErr w:type="spellEnd"/>
-            <w:r>
-              <w:rPr>
-                <w:rFonts w:ascii="Arial" w:hAnsi="Arial" w:cs="Arial"/>
-              </w:rPr>
-              <w:t>:</w:t>
-            </w:r>
-          </w:p>
-          <w:p>
-            <w:pPr>
-              <w:rPr>
-                <w:rFonts w:ascii="Courier New" w:hAnsi="Courier New" w:cs="Courier New"/>
-              </w:rPr>
-            </w:pPr>
-            <w:proofErr w:type="spellStart"/>
-            <w:r>
-              <w:rPr>
-                <w:rFonts w:ascii="Courier New" w:hAnsi="Courier New" w:cs="Courier New"/>
-              </w:rPr>
-              <w:t>read_</w:t>
-            </w:r>
-            <w:proofErr w:type="gramStart"/>
-            <w:r>
-              <w:rPr>
-                <w:rFonts w:ascii="Courier New" w:hAnsi="Courier New" w:cs="Courier New"/>
-              </w:rPr>
-              <w:t>html</w:t>
-            </w:r>
-            <w:proofErr w:type="spellEnd"/>
-            <w:r>
-              <w:rPr>
-                <w:rFonts w:ascii="Courier New" w:hAnsi="Courier New" w:cs="Courier New"/>
-              </w:rPr>
-              <w:t>(</w:t>
-            </w:r>
-            <w:proofErr w:type="gramEnd"/>
-            <w:r>
-              <w:rPr>
-                <w:rFonts w:ascii="Courier New" w:hAnsi="Courier New" w:cs="Courier New"/>
-              </w:rPr>
-              <w:t>)</w:t>
-            </w:r>
-          </w:p>
-          <w:p>
-            <w:pPr>
-              <w:rPr>
-                <w:rFonts w:ascii="Courier New" w:hAnsi="Courier New" w:cs="Courier New"/>
-              </w:rPr>
-            </w:pPr>
-            <w:proofErr w:type="spellStart"/>
-            <w:r>
-              <w:rPr>
-                <w:rFonts w:ascii="Courier New" w:hAnsi="Courier New" w:cs="Courier New"/>
-              </w:rPr>
-              <w:t>html_</w:t>
-            </w:r>
-            <w:proofErr w:type="gramStart"/>
-            <w:r>
-              <w:rPr>
-                <w:rFonts w:ascii="Courier New" w:hAnsi="Courier New" w:cs="Courier New"/>
-              </w:rPr>
-              <w:t>nodes</w:t>
-            </w:r>
-            <w:proofErr w:type="spellEnd"/>
-            <w:r>
-              <w:rPr>
-                <w:rFonts w:ascii="Courier New" w:hAnsi="Courier New" w:cs="Courier New"/>
-              </w:rPr>
-              <w:t>(</w:t>
-            </w:r>
-            <w:proofErr w:type="gramEnd"/>
-            <w:r>
-              <w:rPr>
-                <w:rFonts w:ascii="Courier New" w:hAnsi="Courier New" w:cs="Courier New"/>
-              </w:rPr>
-              <w:t>)</w:t>
-            </w:r>
-          </w:p>
-          <w:p>
-            <w:pPr>
-              <w:rPr>
-                <w:rFonts w:ascii="Arial" w:hAnsi="Arial" w:cs="Arial"/>
-              </w:rPr>
-            </w:pPr>
-            <w:proofErr w:type="spellStart"/>
-            <w:r>
-              <w:rPr>
-                <w:rFonts w:ascii="Courier New" w:hAnsi="Courier New" w:cs="Courier New"/>
-              </w:rPr>
-              <w:t>html_</w:t>
-            </w:r>
-            <w:proofErr w:type="gramStart"/>
-            <w:r>
-              <w:rPr>
-                <w:rFonts w:ascii="Courier New" w:hAnsi="Courier New" w:cs="Courier New"/>
-              </w:rPr>
-              <w:t>text</w:t>
-            </w:r>
-            <w:proofErr w:type="spellEnd"/>
-            <w:r>
-              <w:rPr>
-                <w:rFonts w:ascii="Courier New" w:hAnsi="Courier New" w:cs="Courier New"/>
-              </w:rPr>
-              <w:t>(</w:t>
-            </w:r>
-            <w:proofErr w:type="gramEnd"/>
-            <w:r>
-              <w:rPr>
-                <w:rFonts w:ascii="Courier New" w:hAnsi="Courier New" w:cs="Courier New"/>
-              </w:rPr>
-              <w:t>)</w:t>
+            <w:r>
+              <w:rPr>
+                <w:rFonts w:ascii="Courier New" w:hAnsi="Courier New" w:cs="Courier New"/>
+              </w:rPr>
+              <w:t>read_html()</w:t>
+            </w:r>
+          </w:p>
+          <w:p>
+            <w:pPr>
+              <w:rPr>
+                <w:rFonts w:ascii="Courier New" w:hAnsi="Courier New" w:cs="Courier New"/>
+              </w:rPr>
+            </w:pPr>
+            <w:r>
+              <w:rPr>
+                <w:rFonts w:ascii="Courier New" w:hAnsi="Courier New" w:cs="Courier New"/>
+              </w:rPr>
+              <w:t>html_nodes()</w:t>
+            </w:r>
+          </w:p>
+          <w:p>
+            <w:pPr>
+              <w:rPr>
+                <w:rFonts w:ascii="Arial" w:hAnsi="Arial" w:cs="Arial"/>
+              </w:rPr>
+            </w:pPr>
+            <w:r>
+              <w:rPr>
+                <w:rFonts w:ascii="Courier New" w:hAnsi="Courier New" w:cs="Courier New"/>
+              </w:rPr>
+              <w:t>html_text()</w:t>
             </w:r>
           </w:p>
         </w:tc>

</xml_diff>